<commit_message>
Proposal update with Flask information
</commit_message>
<xml_diff>
--- a/Proj2_Proposal.docx
+++ b/Proj2_Proposal.docx
@@ -131,17 +131,8 @@
                                 <w:rFonts w:ascii="Bahnschrift Condensed" w:hAnsi="Bahnschrift Condensed"/>
                                 <w:lang w:val="fr-CA"/>
                               </w:rPr>
-                              <w:t xml:space="preserve">Maria Sierra </w:t>
+                              <w:t>Maria Sierra Lizarazo</w:t>
                             </w:r>
-                            <w:proofErr w:type="spellStart"/>
-                            <w:r>
-                              <w:rPr>
-                                <w:rFonts w:ascii="Bahnschrift Condensed" w:hAnsi="Bahnschrift Condensed"/>
-                                <w:lang w:val="fr-CA"/>
-                              </w:rPr>
-                              <w:t>Lizarazo</w:t>
-                            </w:r>
-                            <w:proofErr w:type="spellEnd"/>
                           </w:p>
                           <w:p>
                             <w:pPr>
@@ -269,17 +260,8 @@
                           <w:rFonts w:ascii="Bahnschrift Condensed" w:hAnsi="Bahnschrift Condensed"/>
                           <w:lang w:val="fr-CA"/>
                         </w:rPr>
-                        <w:t xml:space="preserve">Maria Sierra </w:t>
+                        <w:t>Maria Sierra Lizarazo</w:t>
                       </w:r>
-                      <w:proofErr w:type="spellStart"/>
-                      <w:r>
-                        <w:rPr>
-                          <w:rFonts w:ascii="Bahnschrift Condensed" w:hAnsi="Bahnschrift Condensed"/>
-                          <w:lang w:val="fr-CA"/>
-                        </w:rPr>
-                        <w:t>Lizarazo</w:t>
-                      </w:r>
-                      <w:proofErr w:type="spellEnd"/>
                     </w:p>
                     <w:p>
                       <w:pPr>
@@ -1866,7 +1848,23 @@
           <w:sz w:val="24"/>
           <w:szCs w:val="24"/>
         </w:rPr>
-        <w:t xml:space="preserve">A dashboard with links to: </w:t>
+        <w:t>Dashboard</w:t>
+      </w:r>
+    </w:p>
+    <w:p>
+      <w:pPr>
+        <w:pStyle w:val="ListParagraph"/>
+        <w:rPr>
+          <w:sz w:val="24"/>
+          <w:szCs w:val="24"/>
+        </w:rPr>
+      </w:pPr>
+      <w:r>
+        <w:rPr>
+          <w:sz w:val="24"/>
+          <w:szCs w:val="24"/>
+        </w:rPr>
+        <w:t>This dashboard will be developed in a Flask application with the following pages:</w:t>
       </w:r>
     </w:p>
     <w:p>
@@ -1879,14 +1877,33 @@
         <w:rPr>
           <w:sz w:val="24"/>
           <w:szCs w:val="24"/>
-        </w:rPr>
-      </w:pPr>
-      <w:r>
-        <w:rPr>
-          <w:sz w:val="24"/>
-          <w:szCs w:val="24"/>
-        </w:rPr>
-        <w:t>Ice cream cones on a world map with pop-ups containing the women’s pictures and profiles</w:t>
+          <w:u w:val="single"/>
+        </w:rPr>
+      </w:pPr>
+      <w:r>
+        <w:rPr>
+          <w:sz w:val="24"/>
+          <w:szCs w:val="24"/>
+          <w:u w:val="single"/>
+        </w:rPr>
+        <w:t xml:space="preserve">Index page: </w:t>
+      </w:r>
+    </w:p>
+    <w:p>
+      <w:pPr>
+        <w:pStyle w:val="ListParagraph"/>
+        <w:ind w:left="1080"/>
+        <w:rPr>
+          <w:sz w:val="24"/>
+          <w:szCs w:val="24"/>
+        </w:rPr>
+      </w:pPr>
+      <w:r>
+        <w:rPr>
+          <w:sz w:val="24"/>
+          <w:szCs w:val="24"/>
+        </w:rPr>
+        <w:t xml:space="preserve">The index website will contain a word cloud with inspirational and motivational words. Also, it will have 3 cards than will allows the navigation to the other pages. </w:t>
       </w:r>
     </w:p>
     <w:p>
@@ -1899,14 +1916,54 @@
         <w:rPr>
           <w:sz w:val="24"/>
           <w:szCs w:val="24"/>
-        </w:rPr>
-      </w:pPr>
-      <w:r>
-        <w:rPr>
-          <w:sz w:val="24"/>
-          <w:szCs w:val="24"/>
-        </w:rPr>
-        <w:t>Drop-down menus that allow the users to filter and sort what appears on the map</w:t>
+          <w:u w:val="single"/>
+        </w:rPr>
+      </w:pPr>
+      <w:r>
+        <w:rPr>
+          <w:sz w:val="24"/>
+          <w:szCs w:val="24"/>
+          <w:u w:val="single"/>
+        </w:rPr>
+        <w:t>Maps page:</w:t>
+      </w:r>
+    </w:p>
+    <w:p>
+      <w:pPr>
+        <w:pStyle w:val="ListParagraph"/>
+        <w:ind w:left="1080"/>
+        <w:rPr>
+          <w:sz w:val="24"/>
+          <w:szCs w:val="24"/>
+        </w:rPr>
+      </w:pPr>
+      <w:r>
+        <w:rPr>
+          <w:sz w:val="24"/>
+          <w:szCs w:val="24"/>
+        </w:rPr>
+        <w:t xml:space="preserve">The maps page will allow to load the data and displays a map with the location of each woman in the Woman of 2020 list. It will also have </w:t>
+      </w:r>
+      <w:r>
+        <w:rPr>
+          <w:sz w:val="24"/>
+          <w:szCs w:val="24"/>
+        </w:rPr>
+        <w:t>Ice cream cones</w:t>
+      </w:r>
+      <w:r>
+        <w:rPr>
+          <w:sz w:val="24"/>
+          <w:szCs w:val="24"/>
+        </w:rPr>
+        <w:t xml:space="preserve"> </w:t>
+      </w:r>
+      <w:r>
+        <w:rPr>
+          <w:sz w:val="24"/>
+          <w:szCs w:val="24"/>
+        </w:rPr>
+        <w:t>with pop-ups containing the women’s pictures and profiles</w:t>
       </w:r>
     </w:p>
     <w:p>
@@ -1919,14 +1976,54 @@
         <w:rPr>
           <w:sz w:val="24"/>
           <w:szCs w:val="24"/>
-        </w:rPr>
-      </w:pPr>
-      <w:r>
-        <w:rPr>
-          <w:sz w:val="24"/>
-          <w:szCs w:val="24"/>
-        </w:rPr>
-        <w:t>Timeline of female athletes’ achievements over the years, with descrip</w:t>
+          <w:u w:val="single"/>
+        </w:rPr>
+      </w:pPr>
+      <w:r>
+        <w:rPr>
+          <w:sz w:val="24"/>
+          <w:szCs w:val="24"/>
+          <w:u w:val="single"/>
+        </w:rPr>
+        <w:t xml:space="preserve">Timeline page: </w:t>
+      </w:r>
+    </w:p>
+    <w:p>
+      <w:pPr>
+        <w:pStyle w:val="ListParagraph"/>
+        <w:ind w:left="1080"/>
+        <w:rPr>
+          <w:sz w:val="24"/>
+          <w:szCs w:val="24"/>
+        </w:rPr>
+      </w:pPr>
+      <w:r>
+        <w:rPr>
+          <w:sz w:val="24"/>
+          <w:szCs w:val="24"/>
+        </w:rPr>
+        <w:t xml:space="preserve">A webpage that will allow the scrapping of the data from </w:t>
+      </w:r>
+      <w:r>
+        <w:rPr>
+          <w:sz w:val="24"/>
+          <w:szCs w:val="24"/>
+        </w:rPr>
+        <w:t>World Records from World Athletics</w:t>
+      </w:r>
+      <w:r>
+        <w:rPr>
+          <w:sz w:val="24"/>
+          <w:szCs w:val="24"/>
+        </w:rPr>
+        <w:t>, and will display a t</w:t>
+      </w:r>
+      <w:r>
+        <w:rPr>
+          <w:sz w:val="24"/>
+          <w:szCs w:val="24"/>
+        </w:rPr>
+        <w:t>imeline of female athletes’ achievements over the years, with descrip</w:t>
       </w:r>
       <w:r>
         <w:rPr>
@@ -1946,34 +2043,24 @@
         <w:rPr>
           <w:sz w:val="24"/>
           <w:szCs w:val="24"/>
-        </w:rPr>
-      </w:pPr>
-      <w:r>
-        <w:rPr>
-          <w:sz w:val="24"/>
-          <w:szCs w:val="24"/>
-        </w:rPr>
-        <w:t>A word map of the most commonly occurring roles</w:t>
-      </w:r>
-    </w:p>
-    <w:p>
-      <w:pPr>
-        <w:pStyle w:val="ListParagraph"/>
-        <w:numPr>
-          <w:ilvl w:val="0"/>
-          <w:numId w:val="2"/>
-        </w:numPr>
-        <w:rPr>
-          <w:sz w:val="24"/>
-          <w:szCs w:val="24"/>
-        </w:rPr>
-      </w:pPr>
-      <w:r>
-        <w:rPr>
-          <w:sz w:val="24"/>
-          <w:szCs w:val="24"/>
+          <w:u w:val="single"/>
+        </w:rPr>
+      </w:pPr>
+      <w:r>
+        <w:rPr>
+          <w:sz w:val="24"/>
+          <w:szCs w:val="24"/>
+          <w:u w:val="single"/>
         </w:rPr>
         <w:t>Graphs</w:t>
+      </w:r>
+      <w:r>
+        <w:rPr>
+          <w:sz w:val="24"/>
+          <w:szCs w:val="24"/>
+          <w:u w:val="single"/>
+        </w:rPr>
+        <w:t xml:space="preserve"> and statistics page:</w:t>
       </w:r>
     </w:p>
     <w:p>
@@ -2058,6 +2145,16 @@
     </w:p>
     <w:p>
       <w:pPr>
+        <w:pStyle w:val="ListParagraph"/>
+        <w:ind w:left="1800"/>
+        <w:rPr>
+          <w:sz w:val="24"/>
+          <w:szCs w:val="24"/>
+        </w:rPr>
+      </w:pPr>
+    </w:p>
+    <w:p>
+      <w:pPr>
         <w:ind w:firstLine="720"/>
         <w:rPr>
           <w:b/>
@@ -2073,6 +2170,7 @@
           <w:sz w:val="24"/>
           <w:szCs w:val="24"/>
         </w:rPr>
+        <w:lastRenderedPageBreak/>
         <w:t xml:space="preserve">Rough Draft of the deliverables: </w:t>
       </w:r>
     </w:p>
@@ -2978,6 +3076,7 @@
     <w:lsdException w:name="HTML Sample" w:semiHidden="1" w:unhideWhenUsed="1"/>
     <w:lsdException w:name="HTML Typewriter" w:semiHidden="1" w:unhideWhenUsed="1"/>
     <w:lsdException w:name="HTML Variable" w:semiHidden="1" w:unhideWhenUsed="1"/>
+    <w:lsdException w:name="Normal Table" w:semiHidden="1" w:unhideWhenUsed="1"/>
     <w:lsdException w:name="annotation subject" w:semiHidden="1" w:unhideWhenUsed="1"/>
     <w:lsdException w:name="No List" w:semiHidden="1" w:unhideWhenUsed="1"/>
     <w:lsdException w:name="Outline List 1" w:semiHidden="1" w:unhideWhenUsed="1"/>
@@ -3024,8 +3123,10 @@
     <w:lsdException w:name="Table Subtle 2" w:semiHidden="1" w:unhideWhenUsed="1"/>
     <w:lsdException w:name="Table Web 1" w:semiHidden="1" w:unhideWhenUsed="1"/>
     <w:lsdException w:name="Table Web 2" w:semiHidden="1" w:unhideWhenUsed="1"/>
+    <w:lsdException w:name="Table Web 3" w:semiHidden="1" w:unhideWhenUsed="1"/>
     <w:lsdException w:name="Balloon Text" w:semiHidden="1" w:unhideWhenUsed="1"/>
     <w:lsdException w:name="Table Grid" w:uiPriority="39"/>
+    <w:lsdException w:name="Table Theme" w:semiHidden="1" w:unhideWhenUsed="1"/>
     <w:lsdException w:name="Placeholder Text" w:semiHidden="1"/>
     <w:lsdException w:name="No Spacing" w:uiPriority="1" w:qFormat="1"/>
     <w:lsdException w:name="Light Shading" w:uiPriority="60"/>

</xml_diff>